<commit_message>
Module Completed Conditionals and Logic in PHP
</commit_message>
<xml_diff>
--- a/php-projects/Booleans and Conditionals.docx
+++ b/php-projects/Booleans and Conditionals.docx
@@ -1259,6 +1259,884 @@
           <w:lang w:val="en-US"/>
         </w:rPr>
         <w:t>That really is a lot… Take some time to practice and review! You’re doing great.</w:t>
+      </w:r>
+    </w:p>
+    <w:p/>
+    <w:p/>
+    <w:p/>
+    <w:p/>
+    <w:p/>
+    <w:p>
+      <w:pPr>
+        <w:shd w:val="clear" w:color="auto" w:fill="FFFFFF"/>
+        <w:spacing w:after="0" w:line="240" w:lineRule="auto"/>
+        <w:rPr>
+          <w:rFonts w:ascii="Segoe UI" w:eastAsia="Times New Roman" w:hAnsi="Segoe UI" w:cs="Segoe UI"/>
+          <w:b/>
+          <w:bCs/>
+          <w:caps/>
+          <w:color w:val="646466"/>
+          <w:sz w:val="24"/>
+          <w:szCs w:val="24"/>
+          <w:lang w:val="en-US"/>
+        </w:rPr>
+      </w:pPr>
+      <w:r>
+        <w:rPr>
+          <w:rFonts w:ascii="Segoe UI" w:eastAsia="Times New Roman" w:hAnsi="Segoe UI" w:cs="Segoe UI"/>
+          <w:b/>
+          <w:bCs/>
+          <w:caps/>
+          <w:color w:val="646466"/>
+          <w:sz w:val="24"/>
+          <w:szCs w:val="24"/>
+          <w:lang w:val="en-US"/>
+        </w:rPr>
+        <w:lastRenderedPageBreak/>
+        <w:t>LOGICAL OPERATORS AND COMPOUND CONDITIONS</w:t>
+      </w:r>
+    </w:p>
+    <w:p>
+      <w:pPr>
+        <w:shd w:val="clear" w:color="auto" w:fill="FFFFFF"/>
+        <w:spacing w:before="100" w:beforeAutospacing="1" w:after="100" w:afterAutospacing="1" w:line="240" w:lineRule="auto"/>
+        <w:outlineLvl w:val="0"/>
+        <w:rPr>
+          <w:rFonts w:ascii="Segoe UI" w:eastAsia="Times New Roman" w:hAnsi="Segoe UI" w:cs="Segoe UI"/>
+          <w:b/>
+          <w:bCs/>
+          <w:color w:val="19191A"/>
+          <w:kern w:val="36"/>
+          <w:sz w:val="48"/>
+          <w:szCs w:val="48"/>
+          <w:lang w:val="en-US"/>
+        </w:rPr>
+      </w:pPr>
+      <w:r>
+        <w:rPr>
+          <w:rFonts w:ascii="Segoe UI" w:eastAsia="Times New Roman" w:hAnsi="Segoe UI" w:cs="Segoe UI"/>
+          <w:b/>
+          <w:bCs/>
+          <w:color w:val="19191A"/>
+          <w:kern w:val="36"/>
+          <w:sz w:val="48"/>
+          <w:szCs w:val="48"/>
+          <w:lang w:val="en-US"/>
+        </w:rPr>
+        <w:t>Review</w:t>
+      </w:r>
+    </w:p>
+    <w:p>
+      <w:pPr>
+        <w:shd w:val="clear" w:color="auto" w:fill="FFFFFF"/>
+        <w:spacing w:after="100" w:afterAutospacing="1" w:line="240" w:lineRule="auto"/>
+        <w:rPr>
+          <w:rFonts w:ascii="Segoe UI" w:eastAsia="Times New Roman" w:hAnsi="Segoe UI" w:cs="Segoe UI"/>
+          <w:color w:val="484848"/>
+          <w:sz w:val="24"/>
+          <w:szCs w:val="24"/>
+          <w:lang w:val="en-US"/>
+        </w:rPr>
+      </w:pPr>
+      <w:r>
+        <w:rPr>
+          <w:rFonts w:ascii="Segoe UI" w:eastAsia="Times New Roman" w:hAnsi="Segoe UI" w:cs="Segoe UI"/>
+          <w:color w:val="484848"/>
+          <w:sz w:val="24"/>
+          <w:szCs w:val="24"/>
+          <w:lang w:val="en-US"/>
+        </w:rPr>
+        <w:t>Great job! You’ve learned the tools needed to craft programs with powerful decision making capabilities. Let’s review what we covered:</w:t>
+      </w:r>
+    </w:p>
+    <w:p>
+      <w:pPr>
+        <w:numPr>
+          <w:ilvl w:val="0"/>
+          <w:numId w:val="2"/>
+        </w:numPr>
+        <w:shd w:val="clear" w:color="auto" w:fill="FFFFFF"/>
+        <w:spacing w:before="100" w:beforeAutospacing="1" w:after="100" w:afterAutospacing="1" w:line="240" w:lineRule="auto"/>
+        <w:rPr>
+          <w:rFonts w:ascii="Segoe UI" w:eastAsia="Times New Roman" w:hAnsi="Segoe UI" w:cs="Segoe UI"/>
+          <w:color w:val="484848"/>
+          <w:sz w:val="24"/>
+          <w:szCs w:val="24"/>
+          <w:lang w:val="en-US"/>
+        </w:rPr>
+      </w:pPr>
+      <w:r>
+        <w:rPr>
+          <w:rFonts w:ascii="Segoe UI" w:eastAsia="Times New Roman" w:hAnsi="Segoe UI" w:cs="Segoe UI"/>
+          <w:color w:val="484848"/>
+          <w:sz w:val="24"/>
+          <w:szCs w:val="24"/>
+          <w:lang w:val="en-US"/>
+        </w:rPr>
+        <w:t>By nesting conditionals within one another, we can create branching decisions.</w:t>
+      </w:r>
+    </w:p>
+    <w:p>
+      <w:pPr>
+        <w:numPr>
+          <w:ilvl w:val="0"/>
+          <w:numId w:val="2"/>
+        </w:numPr>
+        <w:shd w:val="clear" w:color="auto" w:fill="FFFFFF"/>
+        <w:spacing w:before="100" w:beforeAutospacing="1" w:after="100" w:afterAutospacing="1" w:line="240" w:lineRule="auto"/>
+        <w:rPr>
+          <w:rFonts w:ascii="Segoe UI" w:eastAsia="Times New Roman" w:hAnsi="Segoe UI" w:cs="Segoe UI"/>
+          <w:color w:val="484848"/>
+          <w:sz w:val="24"/>
+          <w:szCs w:val="24"/>
+          <w:lang w:val="en-US"/>
+        </w:rPr>
+      </w:pPr>
+      <w:r>
+        <w:rPr>
+          <w:rFonts w:ascii="Segoe UI" w:eastAsia="Times New Roman" w:hAnsi="Segoe UI" w:cs="Segoe UI"/>
+          <w:color w:val="484848"/>
+          <w:sz w:val="24"/>
+          <w:szCs w:val="24"/>
+          <w:lang w:val="en-US"/>
+        </w:rPr>
+        <w:t>The logical operator </w:t>
+      </w:r>
+      <w:r>
+        <w:rPr>
+          <w:rFonts w:ascii="Consolas" w:eastAsia="Times New Roman" w:hAnsi="Consolas" w:cs="Courier New"/>
+          <w:color w:val="15141F"/>
+          <w:sz w:val="20"/>
+          <w:szCs w:val="20"/>
+          <w:shd w:val="clear" w:color="auto" w:fill="EAE9ED"/>
+          <w:lang w:val="en-US"/>
+        </w:rPr>
+        <w:t>||</w:t>
+      </w:r>
+      <w:r>
+        <w:rPr>
+          <w:rFonts w:ascii="Segoe UI" w:eastAsia="Times New Roman" w:hAnsi="Segoe UI" w:cs="Segoe UI"/>
+          <w:color w:val="484848"/>
+          <w:sz w:val="24"/>
+          <w:szCs w:val="24"/>
+          <w:lang w:val="en-US"/>
+        </w:rPr>
+        <w:t xml:space="preserve"> takes two different </w:t>
+      </w:r>
+      <w:proofErr w:type="spellStart"/>
+      <w:r>
+        <w:rPr>
+          <w:rFonts w:ascii="Segoe UI" w:eastAsia="Times New Roman" w:hAnsi="Segoe UI" w:cs="Segoe UI"/>
+          <w:color w:val="484848"/>
+          <w:sz w:val="24"/>
+          <w:szCs w:val="24"/>
+          <w:lang w:val="en-US"/>
+        </w:rPr>
+        <w:t>boolean</w:t>
+      </w:r>
+      <w:proofErr w:type="spellEnd"/>
+      <w:r>
+        <w:rPr>
+          <w:rFonts w:ascii="Segoe UI" w:eastAsia="Times New Roman" w:hAnsi="Segoe UI" w:cs="Segoe UI"/>
+          <w:color w:val="484848"/>
+          <w:sz w:val="24"/>
+          <w:szCs w:val="24"/>
+          <w:lang w:val="en-US"/>
+        </w:rPr>
+        <w:t xml:space="preserve"> values or expressions as its operands and returns a single </w:t>
+      </w:r>
+      <w:proofErr w:type="spellStart"/>
+      <w:r>
+        <w:rPr>
+          <w:rFonts w:ascii="Segoe UI" w:eastAsia="Times New Roman" w:hAnsi="Segoe UI" w:cs="Segoe UI"/>
+          <w:color w:val="484848"/>
+          <w:sz w:val="24"/>
+          <w:szCs w:val="24"/>
+          <w:lang w:val="en-US"/>
+        </w:rPr>
+        <w:t>boolean</w:t>
+      </w:r>
+      <w:proofErr w:type="spellEnd"/>
+      <w:r>
+        <w:rPr>
+          <w:rFonts w:ascii="Segoe UI" w:eastAsia="Times New Roman" w:hAnsi="Segoe UI" w:cs="Segoe UI"/>
+          <w:color w:val="484848"/>
+          <w:sz w:val="24"/>
+          <w:szCs w:val="24"/>
+          <w:lang w:val="en-US"/>
+        </w:rPr>
+        <w:t xml:space="preserve"> value. It returns </w:t>
+      </w:r>
+      <w:r>
+        <w:rPr>
+          <w:rFonts w:ascii="Consolas" w:eastAsia="Times New Roman" w:hAnsi="Consolas" w:cs="Courier New"/>
+          <w:color w:val="15141F"/>
+          <w:sz w:val="20"/>
+          <w:szCs w:val="20"/>
+          <w:shd w:val="clear" w:color="auto" w:fill="EAE9ED"/>
+          <w:lang w:val="en-US"/>
+        </w:rPr>
+        <w:t>TRUE</w:t>
+      </w:r>
+      <w:r>
+        <w:rPr>
+          <w:rFonts w:ascii="Segoe UI" w:eastAsia="Times New Roman" w:hAnsi="Segoe UI" w:cs="Segoe UI"/>
+          <w:color w:val="484848"/>
+          <w:sz w:val="24"/>
+          <w:szCs w:val="24"/>
+          <w:lang w:val="en-US"/>
+        </w:rPr>
+        <w:t> if either its left operand or its right operand evaluate to </w:t>
+      </w:r>
+      <w:r>
+        <w:rPr>
+          <w:rFonts w:ascii="Consolas" w:eastAsia="Times New Roman" w:hAnsi="Consolas" w:cs="Courier New"/>
+          <w:color w:val="15141F"/>
+          <w:sz w:val="20"/>
+          <w:szCs w:val="20"/>
+          <w:shd w:val="clear" w:color="auto" w:fill="EAE9ED"/>
+          <w:lang w:val="en-US"/>
+        </w:rPr>
+        <w:t>TRUE</w:t>
+      </w:r>
+      <w:r>
+        <w:rPr>
+          <w:rFonts w:ascii="Segoe UI" w:eastAsia="Times New Roman" w:hAnsi="Segoe UI" w:cs="Segoe UI"/>
+          <w:color w:val="484848"/>
+          <w:sz w:val="24"/>
+          <w:szCs w:val="24"/>
+          <w:lang w:val="en-US"/>
+        </w:rPr>
+        <w:t>.</w:t>
+      </w:r>
+    </w:p>
+    <w:p>
+      <w:pPr>
+        <w:numPr>
+          <w:ilvl w:val="0"/>
+          <w:numId w:val="2"/>
+        </w:numPr>
+        <w:shd w:val="clear" w:color="auto" w:fill="FFFFFF"/>
+        <w:spacing w:before="100" w:beforeAutospacing="1" w:after="100" w:afterAutospacing="1" w:line="240" w:lineRule="auto"/>
+        <w:rPr>
+          <w:rFonts w:ascii="Segoe UI" w:eastAsia="Times New Roman" w:hAnsi="Segoe UI" w:cs="Segoe UI"/>
+          <w:color w:val="484848"/>
+          <w:sz w:val="24"/>
+          <w:szCs w:val="24"/>
+          <w:lang w:val="en-US"/>
+        </w:rPr>
+      </w:pPr>
+      <w:r>
+        <w:rPr>
+          <w:rFonts w:ascii="Segoe UI" w:eastAsia="Times New Roman" w:hAnsi="Segoe UI" w:cs="Segoe UI"/>
+          <w:color w:val="484848"/>
+          <w:sz w:val="24"/>
+          <w:szCs w:val="24"/>
+          <w:lang w:val="en-US"/>
+        </w:rPr>
+        <w:t>The logical </w:t>
+      </w:r>
+      <w:r>
+        <w:rPr>
+          <w:rFonts w:ascii="Consolas" w:eastAsia="Times New Roman" w:hAnsi="Consolas" w:cs="Courier New"/>
+          <w:color w:val="15141F"/>
+          <w:sz w:val="20"/>
+          <w:szCs w:val="20"/>
+          <w:shd w:val="clear" w:color="auto" w:fill="EAE9ED"/>
+          <w:lang w:val="en-US"/>
+        </w:rPr>
+        <w:t>&amp;&amp;</w:t>
+      </w:r>
+      <w:r>
+        <w:rPr>
+          <w:rFonts w:ascii="Segoe UI" w:eastAsia="Times New Roman" w:hAnsi="Segoe UI" w:cs="Segoe UI"/>
+          <w:color w:val="484848"/>
+          <w:sz w:val="24"/>
+          <w:szCs w:val="24"/>
+          <w:lang w:val="en-US"/>
+        </w:rPr>
+        <w:t> operator returns </w:t>
+      </w:r>
+      <w:r>
+        <w:rPr>
+          <w:rFonts w:ascii="Consolas" w:eastAsia="Times New Roman" w:hAnsi="Consolas" w:cs="Courier New"/>
+          <w:color w:val="15141F"/>
+          <w:sz w:val="20"/>
+          <w:szCs w:val="20"/>
+          <w:shd w:val="clear" w:color="auto" w:fill="EAE9ED"/>
+          <w:lang w:val="en-US"/>
+        </w:rPr>
+        <w:t>TRUE</w:t>
+      </w:r>
+      <w:r>
+        <w:rPr>
+          <w:rFonts w:ascii="Segoe UI" w:eastAsia="Times New Roman" w:hAnsi="Segoe UI" w:cs="Segoe UI"/>
+          <w:color w:val="484848"/>
+          <w:sz w:val="24"/>
+          <w:szCs w:val="24"/>
+          <w:lang w:val="en-US"/>
+        </w:rPr>
+        <w:t> only if both of its operands evaluate to </w:t>
+      </w:r>
+      <w:r>
+        <w:rPr>
+          <w:rFonts w:ascii="Consolas" w:eastAsia="Times New Roman" w:hAnsi="Consolas" w:cs="Courier New"/>
+          <w:color w:val="15141F"/>
+          <w:sz w:val="20"/>
+          <w:szCs w:val="20"/>
+          <w:shd w:val="clear" w:color="auto" w:fill="EAE9ED"/>
+          <w:lang w:val="en-US"/>
+        </w:rPr>
+        <w:t>TRUE</w:t>
+      </w:r>
+      <w:r>
+        <w:rPr>
+          <w:rFonts w:ascii="Segoe UI" w:eastAsia="Times New Roman" w:hAnsi="Segoe UI" w:cs="Segoe UI"/>
+          <w:color w:val="484848"/>
+          <w:sz w:val="24"/>
+          <w:szCs w:val="24"/>
+          <w:lang w:val="en-US"/>
+        </w:rPr>
+        <w:t>. It returns </w:t>
+      </w:r>
+      <w:r>
+        <w:rPr>
+          <w:rFonts w:ascii="Consolas" w:eastAsia="Times New Roman" w:hAnsi="Consolas" w:cs="Courier New"/>
+          <w:color w:val="15141F"/>
+          <w:sz w:val="20"/>
+          <w:szCs w:val="20"/>
+          <w:shd w:val="clear" w:color="auto" w:fill="EAE9ED"/>
+          <w:lang w:val="en-US"/>
+        </w:rPr>
+        <w:t>FALSE</w:t>
+      </w:r>
+      <w:r>
+        <w:rPr>
+          <w:rFonts w:ascii="Segoe UI" w:eastAsia="Times New Roman" w:hAnsi="Segoe UI" w:cs="Segoe UI"/>
+          <w:color w:val="484848"/>
+          <w:sz w:val="24"/>
+          <w:szCs w:val="24"/>
+          <w:lang w:val="en-US"/>
+        </w:rPr>
+        <w:t> if either or both of its operands evaluate to </w:t>
+      </w:r>
+      <w:r>
+        <w:rPr>
+          <w:rFonts w:ascii="Consolas" w:eastAsia="Times New Roman" w:hAnsi="Consolas" w:cs="Courier New"/>
+          <w:color w:val="15141F"/>
+          <w:sz w:val="20"/>
+          <w:szCs w:val="20"/>
+          <w:shd w:val="clear" w:color="auto" w:fill="EAE9ED"/>
+          <w:lang w:val="en-US"/>
+        </w:rPr>
+        <w:t>FALSE</w:t>
+      </w:r>
+      <w:r>
+        <w:rPr>
+          <w:rFonts w:ascii="Segoe UI" w:eastAsia="Times New Roman" w:hAnsi="Segoe UI" w:cs="Segoe UI"/>
+          <w:color w:val="484848"/>
+          <w:sz w:val="24"/>
+          <w:szCs w:val="24"/>
+          <w:lang w:val="en-US"/>
+        </w:rPr>
+        <w:t>.</w:t>
+      </w:r>
+    </w:p>
+    <w:p>
+      <w:pPr>
+        <w:numPr>
+          <w:ilvl w:val="0"/>
+          <w:numId w:val="2"/>
+        </w:numPr>
+        <w:shd w:val="clear" w:color="auto" w:fill="FFFFFF"/>
+        <w:spacing w:before="100" w:beforeAutospacing="1" w:after="100" w:afterAutospacing="1" w:line="240" w:lineRule="auto"/>
+        <w:rPr>
+          <w:rFonts w:ascii="Segoe UI" w:eastAsia="Times New Roman" w:hAnsi="Segoe UI" w:cs="Segoe UI"/>
+          <w:color w:val="484848"/>
+          <w:sz w:val="24"/>
+          <w:szCs w:val="24"/>
+          <w:lang w:val="en-US"/>
+        </w:rPr>
+      </w:pPr>
+      <w:r>
+        <w:rPr>
+          <w:rFonts w:ascii="Segoe UI" w:eastAsia="Times New Roman" w:hAnsi="Segoe UI" w:cs="Segoe UI"/>
+          <w:color w:val="484848"/>
+          <w:sz w:val="24"/>
+          <w:szCs w:val="24"/>
+          <w:lang w:val="en-US"/>
+        </w:rPr>
+        <w:t>The logical not operator (</w:t>
+      </w:r>
+      <w:r>
+        <w:rPr>
+          <w:rFonts w:ascii="Consolas" w:eastAsia="Times New Roman" w:hAnsi="Consolas" w:cs="Courier New"/>
+          <w:color w:val="15141F"/>
+          <w:sz w:val="20"/>
+          <w:szCs w:val="20"/>
+          <w:shd w:val="clear" w:color="auto" w:fill="EAE9ED"/>
+          <w:lang w:val="en-US"/>
+        </w:rPr>
+        <w:t>!</w:t>
+      </w:r>
+      <w:r>
+        <w:rPr>
+          <w:rFonts w:ascii="Segoe UI" w:eastAsia="Times New Roman" w:hAnsi="Segoe UI" w:cs="Segoe UI"/>
+          <w:color w:val="484848"/>
+          <w:sz w:val="24"/>
+          <w:szCs w:val="24"/>
+          <w:lang w:val="en-US"/>
+        </w:rPr>
+        <w:t xml:space="preserve">) takes only a right operand. It reverses the </w:t>
+      </w:r>
+      <w:proofErr w:type="spellStart"/>
+      <w:r>
+        <w:rPr>
+          <w:rFonts w:ascii="Segoe UI" w:eastAsia="Times New Roman" w:hAnsi="Segoe UI" w:cs="Segoe UI"/>
+          <w:color w:val="484848"/>
+          <w:sz w:val="24"/>
+          <w:szCs w:val="24"/>
+          <w:lang w:val="en-US"/>
+        </w:rPr>
+        <w:t>boolean</w:t>
+      </w:r>
+      <w:proofErr w:type="spellEnd"/>
+      <w:r>
+        <w:rPr>
+          <w:rFonts w:ascii="Segoe UI" w:eastAsia="Times New Roman" w:hAnsi="Segoe UI" w:cs="Segoe UI"/>
+          <w:color w:val="484848"/>
+          <w:sz w:val="24"/>
+          <w:szCs w:val="24"/>
+          <w:lang w:val="en-US"/>
+        </w:rPr>
+        <w:t xml:space="preserve"> value of its operand.</w:t>
+      </w:r>
+    </w:p>
+    <w:p>
+      <w:pPr>
+        <w:numPr>
+          <w:ilvl w:val="0"/>
+          <w:numId w:val="2"/>
+        </w:numPr>
+        <w:shd w:val="clear" w:color="auto" w:fill="FFFFFF"/>
+        <w:spacing w:before="100" w:beforeAutospacing="1" w:after="100" w:afterAutospacing="1" w:line="240" w:lineRule="auto"/>
+        <w:rPr>
+          <w:rFonts w:ascii="Segoe UI" w:eastAsia="Times New Roman" w:hAnsi="Segoe UI" w:cs="Segoe UI"/>
+          <w:color w:val="484848"/>
+          <w:sz w:val="24"/>
+          <w:szCs w:val="24"/>
+          <w:lang w:val="en-US"/>
+        </w:rPr>
+      </w:pPr>
+      <w:r>
+        <w:rPr>
+          <w:rFonts w:ascii="Segoe UI" w:eastAsia="Times New Roman" w:hAnsi="Segoe UI" w:cs="Segoe UI"/>
+          <w:color w:val="484848"/>
+          <w:sz w:val="24"/>
+          <w:szCs w:val="24"/>
+          <w:lang w:val="en-US"/>
+        </w:rPr>
+        <w:t>The logical exclusive or operator (</w:t>
+      </w:r>
+      <w:proofErr w:type="spellStart"/>
+      <w:r>
+        <w:rPr>
+          <w:rFonts w:ascii="Consolas" w:eastAsia="Times New Roman" w:hAnsi="Consolas" w:cs="Courier New"/>
+          <w:color w:val="15141F"/>
+          <w:sz w:val="20"/>
+          <w:szCs w:val="20"/>
+          <w:shd w:val="clear" w:color="auto" w:fill="EAE9ED"/>
+          <w:lang w:val="en-US"/>
+        </w:rPr>
+        <w:t>xor</w:t>
+      </w:r>
+      <w:proofErr w:type="spellEnd"/>
+      <w:r>
+        <w:rPr>
+          <w:rFonts w:ascii="Segoe UI" w:eastAsia="Times New Roman" w:hAnsi="Segoe UI" w:cs="Segoe UI"/>
+          <w:color w:val="484848"/>
+          <w:sz w:val="24"/>
+          <w:szCs w:val="24"/>
+          <w:lang w:val="en-US"/>
+        </w:rPr>
+        <w:t>) returns </w:t>
+      </w:r>
+      <w:r>
+        <w:rPr>
+          <w:rFonts w:ascii="Consolas" w:eastAsia="Times New Roman" w:hAnsi="Consolas" w:cs="Courier New"/>
+          <w:color w:val="15141F"/>
+          <w:sz w:val="20"/>
+          <w:szCs w:val="20"/>
+          <w:shd w:val="clear" w:color="auto" w:fill="EAE9ED"/>
+          <w:lang w:val="en-US"/>
+        </w:rPr>
+        <w:t>TRUE</w:t>
+      </w:r>
+      <w:r>
+        <w:rPr>
+          <w:rFonts w:ascii="Segoe UI" w:eastAsia="Times New Roman" w:hAnsi="Segoe UI" w:cs="Segoe UI"/>
+          <w:color w:val="484848"/>
+          <w:sz w:val="24"/>
+          <w:szCs w:val="24"/>
+          <w:lang w:val="en-US"/>
+        </w:rPr>
+        <w:t> only if either its left operand or its right operand evaluate to </w:t>
+      </w:r>
+      <w:r>
+        <w:rPr>
+          <w:rFonts w:ascii="Consolas" w:eastAsia="Times New Roman" w:hAnsi="Consolas" w:cs="Courier New"/>
+          <w:color w:val="15141F"/>
+          <w:sz w:val="20"/>
+          <w:szCs w:val="20"/>
+          <w:shd w:val="clear" w:color="auto" w:fill="EAE9ED"/>
+          <w:lang w:val="en-US"/>
+        </w:rPr>
+        <w:t>TRUE</w:t>
+      </w:r>
+      <w:r>
+        <w:rPr>
+          <w:rFonts w:ascii="Segoe UI" w:eastAsia="Times New Roman" w:hAnsi="Segoe UI" w:cs="Segoe UI"/>
+          <w:color w:val="484848"/>
+          <w:sz w:val="24"/>
+          <w:szCs w:val="24"/>
+          <w:lang w:val="en-US"/>
+        </w:rPr>
+        <w:t>, but </w:t>
+      </w:r>
+      <w:r>
+        <w:rPr>
+          <w:rFonts w:ascii="Segoe UI" w:eastAsia="Times New Roman" w:hAnsi="Segoe UI" w:cs="Segoe UI"/>
+          <w:b/>
+          <w:bCs/>
+          <w:color w:val="484848"/>
+          <w:sz w:val="24"/>
+          <w:szCs w:val="24"/>
+          <w:lang w:val="en-US"/>
+        </w:rPr>
+        <w:t>not both</w:t>
+      </w:r>
+      <w:r>
+        <w:rPr>
+          <w:rFonts w:ascii="Segoe UI" w:eastAsia="Times New Roman" w:hAnsi="Segoe UI" w:cs="Segoe UI"/>
+          <w:color w:val="484848"/>
+          <w:sz w:val="24"/>
+          <w:szCs w:val="24"/>
+          <w:lang w:val="en-US"/>
+        </w:rPr>
+        <w:t> or </w:t>
+      </w:r>
+      <w:r>
+        <w:rPr>
+          <w:rFonts w:ascii="Segoe UI" w:eastAsia="Times New Roman" w:hAnsi="Segoe UI" w:cs="Segoe UI"/>
+          <w:b/>
+          <w:bCs/>
+          <w:color w:val="484848"/>
+          <w:sz w:val="24"/>
+          <w:szCs w:val="24"/>
+          <w:lang w:val="en-US"/>
+        </w:rPr>
+        <w:t>neither</w:t>
+      </w:r>
+      <w:r>
+        <w:rPr>
+          <w:rFonts w:ascii="Segoe UI" w:eastAsia="Times New Roman" w:hAnsi="Segoe UI" w:cs="Segoe UI"/>
+          <w:color w:val="484848"/>
+          <w:sz w:val="24"/>
+          <w:szCs w:val="24"/>
+          <w:lang w:val="en-US"/>
+        </w:rPr>
+        <w:t>.</w:t>
+      </w:r>
+    </w:p>
+    <w:p>
+      <w:pPr>
+        <w:numPr>
+          <w:ilvl w:val="0"/>
+          <w:numId w:val="2"/>
+        </w:numPr>
+        <w:shd w:val="clear" w:color="auto" w:fill="FFFFFF"/>
+        <w:spacing w:before="100" w:beforeAutospacing="1" w:after="100" w:afterAutospacing="1" w:line="240" w:lineRule="auto"/>
+        <w:rPr>
+          <w:rFonts w:ascii="Segoe UI" w:eastAsia="Times New Roman" w:hAnsi="Segoe UI" w:cs="Segoe UI"/>
+          <w:color w:val="484848"/>
+          <w:sz w:val="24"/>
+          <w:szCs w:val="24"/>
+          <w:lang w:val="en-US"/>
+        </w:rPr>
+      </w:pPr>
+      <w:r>
+        <w:rPr>
+          <w:rFonts w:ascii="Segoe UI" w:eastAsia="Times New Roman" w:hAnsi="Segoe UI" w:cs="Segoe UI"/>
+          <w:color w:val="484848"/>
+          <w:sz w:val="24"/>
+          <w:szCs w:val="24"/>
+          <w:lang w:val="en-US"/>
+        </w:rPr>
+        <w:t>PHP includes alternate syntax for the </w:t>
+      </w:r>
+      <w:r>
+        <w:rPr>
+          <w:rFonts w:ascii="Consolas" w:eastAsia="Times New Roman" w:hAnsi="Consolas" w:cs="Courier New"/>
+          <w:color w:val="15141F"/>
+          <w:sz w:val="20"/>
+          <w:szCs w:val="20"/>
+          <w:shd w:val="clear" w:color="auto" w:fill="EAE9ED"/>
+          <w:lang w:val="en-US"/>
+        </w:rPr>
+        <w:t>||</w:t>
+      </w:r>
+      <w:r>
+        <w:rPr>
+          <w:rFonts w:ascii="Segoe UI" w:eastAsia="Times New Roman" w:hAnsi="Segoe UI" w:cs="Segoe UI"/>
+          <w:color w:val="484848"/>
+          <w:sz w:val="24"/>
+          <w:szCs w:val="24"/>
+          <w:lang w:val="en-US"/>
+        </w:rPr>
+        <w:t> and </w:t>
+      </w:r>
+      <w:r>
+        <w:rPr>
+          <w:rFonts w:ascii="Consolas" w:eastAsia="Times New Roman" w:hAnsi="Consolas" w:cs="Courier New"/>
+          <w:color w:val="15141F"/>
+          <w:sz w:val="20"/>
+          <w:szCs w:val="20"/>
+          <w:shd w:val="clear" w:color="auto" w:fill="EAE9ED"/>
+          <w:lang w:val="en-US"/>
+        </w:rPr>
+        <w:t>&amp;&amp;</w:t>
+      </w:r>
+      <w:r>
+        <w:rPr>
+          <w:rFonts w:ascii="Segoe UI" w:eastAsia="Times New Roman" w:hAnsi="Segoe UI" w:cs="Segoe UI"/>
+          <w:color w:val="484848"/>
+          <w:sz w:val="24"/>
+          <w:szCs w:val="24"/>
+          <w:lang w:val="en-US"/>
+        </w:rPr>
+        <w:t> operators: we can use </w:t>
+      </w:r>
+      <w:r>
+        <w:rPr>
+          <w:rFonts w:ascii="Consolas" w:eastAsia="Times New Roman" w:hAnsi="Consolas" w:cs="Courier New"/>
+          <w:color w:val="15141F"/>
+          <w:sz w:val="20"/>
+          <w:szCs w:val="20"/>
+          <w:shd w:val="clear" w:color="auto" w:fill="EAE9ED"/>
+          <w:lang w:val="en-US"/>
+        </w:rPr>
+        <w:t>or</w:t>
+      </w:r>
+      <w:r>
+        <w:rPr>
+          <w:rFonts w:ascii="Segoe UI" w:eastAsia="Times New Roman" w:hAnsi="Segoe UI" w:cs="Segoe UI"/>
+          <w:color w:val="484848"/>
+          <w:sz w:val="24"/>
+          <w:szCs w:val="24"/>
+          <w:lang w:val="en-US"/>
+        </w:rPr>
+        <w:t> in place of </w:t>
+      </w:r>
+      <w:r>
+        <w:rPr>
+          <w:rFonts w:ascii="Consolas" w:eastAsia="Times New Roman" w:hAnsi="Consolas" w:cs="Courier New"/>
+          <w:color w:val="15141F"/>
+          <w:sz w:val="20"/>
+          <w:szCs w:val="20"/>
+          <w:shd w:val="clear" w:color="auto" w:fill="EAE9ED"/>
+          <w:lang w:val="en-US"/>
+        </w:rPr>
+        <w:t>||</w:t>
+      </w:r>
+      <w:r>
+        <w:rPr>
+          <w:rFonts w:ascii="Segoe UI" w:eastAsia="Times New Roman" w:hAnsi="Segoe UI" w:cs="Segoe UI"/>
+          <w:color w:val="484848"/>
+          <w:sz w:val="24"/>
+          <w:szCs w:val="24"/>
+          <w:lang w:val="en-US"/>
+        </w:rPr>
+        <w:t>, and we can use </w:t>
+      </w:r>
+      <w:r>
+        <w:rPr>
+          <w:rFonts w:ascii="Consolas" w:eastAsia="Times New Roman" w:hAnsi="Consolas" w:cs="Courier New"/>
+          <w:color w:val="15141F"/>
+          <w:sz w:val="20"/>
+          <w:szCs w:val="20"/>
+          <w:shd w:val="clear" w:color="auto" w:fill="EAE9ED"/>
+          <w:lang w:val="en-US"/>
+        </w:rPr>
+        <w:t>and</w:t>
+      </w:r>
+      <w:r>
+        <w:rPr>
+          <w:rFonts w:ascii="Segoe UI" w:eastAsia="Times New Roman" w:hAnsi="Segoe UI" w:cs="Segoe UI"/>
+          <w:color w:val="484848"/>
+          <w:sz w:val="24"/>
+          <w:szCs w:val="24"/>
+          <w:lang w:val="en-US"/>
+        </w:rPr>
+        <w:t> in place of </w:t>
+      </w:r>
+      <w:r>
+        <w:rPr>
+          <w:rFonts w:ascii="Consolas" w:eastAsia="Times New Roman" w:hAnsi="Consolas" w:cs="Courier New"/>
+          <w:color w:val="15141F"/>
+          <w:sz w:val="20"/>
+          <w:szCs w:val="20"/>
+          <w:shd w:val="clear" w:color="auto" w:fill="EAE9ED"/>
+          <w:lang w:val="en-US"/>
+        </w:rPr>
+        <w:t>&amp;&amp;</w:t>
+      </w:r>
+      <w:r>
+        <w:rPr>
+          <w:rFonts w:ascii="Segoe UI" w:eastAsia="Times New Roman" w:hAnsi="Segoe UI" w:cs="Segoe UI"/>
+          <w:color w:val="484848"/>
+          <w:sz w:val="24"/>
+          <w:szCs w:val="24"/>
+          <w:lang w:val="en-US"/>
+        </w:rPr>
+        <w:t>. These operators work much the same way but have different </w:t>
+      </w:r>
+      <w:hyperlink r:id="rId5" w:tgtFrame="_blank" w:history="1">
+        <w:r>
+          <w:rPr>
+            <w:rFonts w:ascii="Segoe UI" w:eastAsia="Times New Roman" w:hAnsi="Segoe UI" w:cs="Segoe UI"/>
+            <w:color w:val="4B35EF"/>
+            <w:sz w:val="24"/>
+            <w:szCs w:val="24"/>
+            <w:u w:val="single"/>
+            <w:lang w:val="en-US"/>
+          </w:rPr>
+          <w:t>operator precedence</w:t>
+        </w:r>
+      </w:hyperlink>
+      <w:r>
+        <w:rPr>
+          <w:rFonts w:ascii="Segoe UI" w:eastAsia="Times New Roman" w:hAnsi="Segoe UI" w:cs="Segoe UI"/>
+          <w:color w:val="484848"/>
+          <w:sz w:val="24"/>
+          <w:szCs w:val="24"/>
+          <w:lang w:val="en-US"/>
+        </w:rPr>
+        <w:t>.</w:t>
+      </w:r>
+    </w:p>
+    <w:p>
+      <w:pPr>
+        <w:numPr>
+          <w:ilvl w:val="0"/>
+          <w:numId w:val="2"/>
+        </w:numPr>
+        <w:shd w:val="clear" w:color="auto" w:fill="FFFFFF"/>
+        <w:spacing w:before="100" w:beforeAutospacing="1" w:after="100" w:afterAutospacing="1" w:line="240" w:lineRule="auto"/>
+        <w:rPr>
+          <w:rFonts w:ascii="Segoe UI" w:eastAsia="Times New Roman" w:hAnsi="Segoe UI" w:cs="Segoe UI"/>
+          <w:color w:val="484848"/>
+          <w:sz w:val="24"/>
+          <w:szCs w:val="24"/>
+          <w:lang w:val="en-US"/>
+        </w:rPr>
+      </w:pPr>
+      <w:r>
+        <w:rPr>
+          <w:rFonts w:ascii="Segoe UI" w:eastAsia="Times New Roman" w:hAnsi="Segoe UI" w:cs="Segoe UI"/>
+          <w:color w:val="484848"/>
+          <w:sz w:val="24"/>
+          <w:szCs w:val="24"/>
+          <w:lang w:val="en-US"/>
+        </w:rPr>
+        <w:t>We can </w:t>
+      </w:r>
+      <w:r>
+        <w:rPr>
+          <w:rFonts w:ascii="Segoe UI" w:eastAsia="Times New Roman" w:hAnsi="Segoe UI" w:cs="Segoe UI"/>
+          <w:b/>
+          <w:bCs/>
+          <w:color w:val="484848"/>
+          <w:sz w:val="24"/>
+          <w:szCs w:val="24"/>
+          <w:lang w:val="en-US"/>
+        </w:rPr>
+        <w:t>include</w:t>
+      </w:r>
+      <w:r>
+        <w:rPr>
+          <w:rFonts w:ascii="Segoe UI" w:eastAsia="Times New Roman" w:hAnsi="Segoe UI" w:cs="Segoe UI"/>
+          <w:color w:val="484848"/>
+          <w:sz w:val="24"/>
+          <w:szCs w:val="24"/>
+          <w:lang w:val="en-US"/>
+        </w:rPr>
+        <w:t> code from one file inside another with </w:t>
+      </w:r>
+      <w:r>
+        <w:rPr>
+          <w:rFonts w:ascii="Consolas" w:eastAsia="Times New Roman" w:hAnsi="Consolas" w:cs="Courier New"/>
+          <w:color w:val="15141F"/>
+          <w:sz w:val="20"/>
+          <w:szCs w:val="20"/>
+          <w:shd w:val="clear" w:color="auto" w:fill="EAE9ED"/>
+          <w:lang w:val="en-US"/>
+        </w:rPr>
+        <w:t>include</w:t>
+      </w:r>
+      <w:r>
+        <w:rPr>
+          <w:rFonts w:ascii="Segoe UI" w:eastAsia="Times New Roman" w:hAnsi="Segoe UI" w:cs="Segoe UI"/>
+          <w:color w:val="484848"/>
+          <w:sz w:val="24"/>
+          <w:szCs w:val="24"/>
+          <w:lang w:val="en-US"/>
+        </w:rPr>
+        <w:t> which allows us to write mode </w:t>
+      </w:r>
+      <w:r>
+        <w:rPr>
+          <w:rFonts w:ascii="Segoe UI" w:eastAsia="Times New Roman" w:hAnsi="Segoe UI" w:cs="Segoe UI"/>
+          <w:i/>
+          <w:iCs/>
+          <w:color w:val="484848"/>
+          <w:sz w:val="24"/>
+          <w:szCs w:val="24"/>
+          <w:lang w:val="en-US"/>
+        </w:rPr>
+        <w:t>modular</w:t>
+      </w:r>
+      <w:r>
+        <w:rPr>
+          <w:rFonts w:ascii="Segoe UI" w:eastAsia="Times New Roman" w:hAnsi="Segoe UI" w:cs="Segoe UI"/>
+          <w:color w:val="484848"/>
+          <w:sz w:val="24"/>
+          <w:szCs w:val="24"/>
+          <w:lang w:val="en-US"/>
+        </w:rPr>
+        <w:t> programs.</w:t>
+      </w:r>
+    </w:p>
+    <w:p>
+      <w:pPr>
+        <w:shd w:val="clear" w:color="auto" w:fill="FFFFFF"/>
+        <w:spacing w:after="0" w:line="240" w:lineRule="auto"/>
+        <w:rPr>
+          <w:rFonts w:ascii="Segoe UI" w:eastAsia="Times New Roman" w:hAnsi="Segoe UI" w:cs="Segoe UI"/>
+          <w:color w:val="484848"/>
+          <w:sz w:val="24"/>
+          <w:szCs w:val="24"/>
+          <w:lang w:val="en-US"/>
+        </w:rPr>
+      </w:pPr>
+      <w:r>
+        <w:rPr>
+          <w:rFonts w:ascii="Segoe UI" w:eastAsia="Times New Roman" w:hAnsi="Segoe UI" w:cs="Segoe UI"/>
+          <w:color w:val="484848"/>
+          <w:sz w:val="24"/>
+          <w:szCs w:val="24"/>
+          <w:lang w:val="en-US"/>
+        </w:rPr>
+        <w:t>Awesome work!</w:t>
       </w:r>
     </w:p>
     <w:p>
@@ -1278,6 +2156,155 @@
 <file path=word/numbering.xml><?xml version="1.0" encoding="utf-8"?>
 <w:numbering xmlns:wpc="http://schemas.microsoft.com/office/word/2010/wordprocessingCanvas" xmlns:cx="http://schemas.microsoft.com/office/drawing/2014/chartex" xmlns:mc="http://schemas.openxmlformats.org/markup-compatibility/2006" xmlns:o="urn:schemas-microsoft-com:office:office" xmlns:r="http://schemas.openxmlformats.org/officeDocument/2006/relationships" xmlns:m="http://schemas.openxmlformats.org/officeDocument/2006/math" xmlns:v="urn:schemas-microsoft-com:vml" xmlns:wp14="http://schemas.microsoft.com/office/word/2010/wordprocessingDrawing" xmlns:wp="http://schemas.openxmlformats.org/drawingml/2006/wordprocessingDrawing" xmlns:w10="urn:schemas-microsoft-com:office:word" xmlns:w="http://schemas.openxmlformats.org/wordprocessingml/2006/main" xmlns:w14="http://schemas.microsoft.com/office/word/2010/wordml" xmlns:w15="http://schemas.microsoft.com/office/word/2012/wordml" xmlns:w16se="http://schemas.microsoft.com/office/word/2015/wordml/symex" xmlns:wpg="http://schemas.microsoft.com/office/word/2010/wordprocessingGroup" xmlns:wpi="http://schemas.microsoft.com/office/word/2010/wordprocessingInk" xmlns:wne="http://schemas.microsoft.com/office/word/2006/wordml" xmlns:wps="http://schemas.microsoft.com/office/word/2010/wordprocessingShape" mc:Ignorable="w14 w15 w16se wp14">
   <w:abstractNum w:abstractNumId="0" w15:restartNumberingAfterBreak="0">
+    <w:nsid w:val="2C463B9C"/>
+    <w:multiLevelType w:val="multilevel"/>
+    <w:tmpl w:val="35CE74A0"/>
+    <w:lvl w:ilvl="0">
+      <w:start w:val="1"/>
+      <w:numFmt w:val="bullet"/>
+      <w:lvlText w:val=""/>
+      <w:lvlJc w:val="left"/>
+      <w:pPr>
+        <w:tabs>
+          <w:tab w:val="num" w:pos="720"/>
+        </w:tabs>
+        <w:ind w:left="720" w:hanging="360"/>
+      </w:pPr>
+      <w:rPr>
+        <w:rFonts w:ascii="Symbol" w:hAnsi="Symbol" w:hint="default"/>
+        <w:sz w:val="20"/>
+      </w:rPr>
+    </w:lvl>
+    <w:lvl w:ilvl="1" w:tentative="1">
+      <w:start w:val="1"/>
+      <w:numFmt w:val="bullet"/>
+      <w:lvlText w:val="o"/>
+      <w:lvlJc w:val="left"/>
+      <w:pPr>
+        <w:tabs>
+          <w:tab w:val="num" w:pos="1440"/>
+        </w:tabs>
+        <w:ind w:left="1440" w:hanging="360"/>
+      </w:pPr>
+      <w:rPr>
+        <w:rFonts w:ascii="Courier New" w:hAnsi="Courier New" w:hint="default"/>
+        <w:sz w:val="20"/>
+      </w:rPr>
+    </w:lvl>
+    <w:lvl w:ilvl="2" w:tentative="1">
+      <w:start w:val="1"/>
+      <w:numFmt w:val="bullet"/>
+      <w:lvlText w:val=""/>
+      <w:lvlJc w:val="left"/>
+      <w:pPr>
+        <w:tabs>
+          <w:tab w:val="num" w:pos="2160"/>
+        </w:tabs>
+        <w:ind w:left="2160" w:hanging="360"/>
+      </w:pPr>
+      <w:rPr>
+        <w:rFonts w:ascii="Wingdings" w:hAnsi="Wingdings" w:hint="default"/>
+        <w:sz w:val="20"/>
+      </w:rPr>
+    </w:lvl>
+    <w:lvl w:ilvl="3" w:tentative="1">
+      <w:start w:val="1"/>
+      <w:numFmt w:val="bullet"/>
+      <w:lvlText w:val=""/>
+      <w:lvlJc w:val="left"/>
+      <w:pPr>
+        <w:tabs>
+          <w:tab w:val="num" w:pos="2880"/>
+        </w:tabs>
+        <w:ind w:left="2880" w:hanging="360"/>
+      </w:pPr>
+      <w:rPr>
+        <w:rFonts w:ascii="Wingdings" w:hAnsi="Wingdings" w:hint="default"/>
+        <w:sz w:val="20"/>
+      </w:rPr>
+    </w:lvl>
+    <w:lvl w:ilvl="4" w:tentative="1">
+      <w:start w:val="1"/>
+      <w:numFmt w:val="bullet"/>
+      <w:lvlText w:val=""/>
+      <w:lvlJc w:val="left"/>
+      <w:pPr>
+        <w:tabs>
+          <w:tab w:val="num" w:pos="3600"/>
+        </w:tabs>
+        <w:ind w:left="3600" w:hanging="360"/>
+      </w:pPr>
+      <w:rPr>
+        <w:rFonts w:ascii="Wingdings" w:hAnsi="Wingdings" w:hint="default"/>
+        <w:sz w:val="20"/>
+      </w:rPr>
+    </w:lvl>
+    <w:lvl w:ilvl="5" w:tentative="1">
+      <w:start w:val="1"/>
+      <w:numFmt w:val="bullet"/>
+      <w:lvlText w:val=""/>
+      <w:lvlJc w:val="left"/>
+      <w:pPr>
+        <w:tabs>
+          <w:tab w:val="num" w:pos="4320"/>
+        </w:tabs>
+        <w:ind w:left="4320" w:hanging="360"/>
+      </w:pPr>
+      <w:rPr>
+        <w:rFonts w:ascii="Wingdings" w:hAnsi="Wingdings" w:hint="default"/>
+        <w:sz w:val="20"/>
+      </w:rPr>
+    </w:lvl>
+    <w:lvl w:ilvl="6" w:tentative="1">
+      <w:start w:val="1"/>
+      <w:numFmt w:val="bullet"/>
+      <w:lvlText w:val=""/>
+      <w:lvlJc w:val="left"/>
+      <w:pPr>
+        <w:tabs>
+          <w:tab w:val="num" w:pos="5040"/>
+        </w:tabs>
+        <w:ind w:left="5040" w:hanging="360"/>
+      </w:pPr>
+      <w:rPr>
+        <w:rFonts w:ascii="Wingdings" w:hAnsi="Wingdings" w:hint="default"/>
+        <w:sz w:val="20"/>
+      </w:rPr>
+    </w:lvl>
+    <w:lvl w:ilvl="7" w:tentative="1">
+      <w:start w:val="1"/>
+      <w:numFmt w:val="bullet"/>
+      <w:lvlText w:val=""/>
+      <w:lvlJc w:val="left"/>
+      <w:pPr>
+        <w:tabs>
+          <w:tab w:val="num" w:pos="5760"/>
+        </w:tabs>
+        <w:ind w:left="5760" w:hanging="360"/>
+      </w:pPr>
+      <w:rPr>
+        <w:rFonts w:ascii="Wingdings" w:hAnsi="Wingdings" w:hint="default"/>
+        <w:sz w:val="20"/>
+      </w:rPr>
+    </w:lvl>
+    <w:lvl w:ilvl="8" w:tentative="1">
+      <w:start w:val="1"/>
+      <w:numFmt w:val="bullet"/>
+      <w:lvlText w:val=""/>
+      <w:lvlJc w:val="left"/>
+      <w:pPr>
+        <w:tabs>
+          <w:tab w:val="num" w:pos="6480"/>
+        </w:tabs>
+        <w:ind w:left="6480" w:hanging="360"/>
+      </w:pPr>
+      <w:rPr>
+        <w:rFonts w:ascii="Wingdings" w:hAnsi="Wingdings" w:hint="default"/>
+        <w:sz w:val="20"/>
+      </w:rPr>
+    </w:lvl>
+  </w:abstractNum>
+  <w:abstractNum w:abstractNumId="1" w15:restartNumberingAfterBreak="0">
     <w:nsid w:val="4E085DAD"/>
     <w:multiLevelType w:val="multilevel"/>
     <w:tmpl w:val="FBFEF41A"/>
@@ -1427,6 +2454,9 @@
     </w:lvl>
   </w:abstractNum>
   <w:num w:numId="1">
+    <w:abstractNumId w:val="1"/>
+  </w:num>
+  <w:num w:numId="2">
     <w:abstractNumId w:val="0"/>
   </w:num>
 </w:numbering>
@@ -1939,6 +2969,18 @@
       <w:iCs/>
     </w:rPr>
   </w:style>
+  <w:style w:type="character" w:styleId="Hyperlink">
+    <w:name w:val="Hyperlink"/>
+    <w:basedOn w:val="Absatz-Standardschriftart"/>
+    <w:uiPriority w:val="99"/>
+    <w:semiHidden/>
+    <w:unhideWhenUsed/>
+    <w:rsid w:val="00846FAF"/>
+    <w:rPr>
+      <w:color w:val="0000FF"/>
+      <w:u w:val="single"/>
+    </w:rPr>
+  </w:style>
 </w:styles>
 </file>
 

</xml_diff>